<commit_message>
updated resume and added sitemap
</commit_message>
<xml_diff>
--- a/public/PranshuGuptaResume.docx
+++ b/public/PranshuGuptaResume.docx
@@ -238,6 +238,20 @@
           </w:p>
           <w:p>
             <w:pPr>
+              <w:pStyle w:val="NoSpacing"/>
+            </w:pPr>
+            <w:r>
+              <w:t>GPA: 3.</w:t>
+            </w:r>
+            <w:r>
+              <w:t>9</w:t>
+            </w:r>
+            <w:r>
+              <w:t>/4</w:t>
+            </w:r>
+          </w:p>
+          <w:p>
+            <w:pPr>
               <w:rPr>
                 <w:sz w:val="20"/>
                 <w:szCs w:val="20"/>
@@ -293,6 +307,14 @@
           </w:p>
           <w:p>
             <w:pPr>
+              <w:pStyle w:val="NoSpacing"/>
+            </w:pPr>
+            <w:r>
+              <w:t>GPA: 8/10</w:t>
+            </w:r>
+          </w:p>
+          <w:p>
+            <w:pPr>
               <w:pStyle w:val="Heading1"/>
               <w:spacing w:line="276" w:lineRule="auto"/>
               <w:outlineLvl w:val="0"/>
@@ -403,7 +425,7 @@
               <w:pStyle w:val="NoSpacing"/>
             </w:pPr>
             <w:r>
-              <w:t>Microsoft Azure, Function Apps, Logic Apps, Service Bus, Cognitive APIs, Key Vault, App Service</w:t>
+              <w:t>Microsoft Azure</w:t>
             </w:r>
           </w:p>
           <w:p>
@@ -516,11 +538,19 @@
             <w:r>
               <w:t>HACKATHON</w:t>
             </w:r>
+            <w:r>
+              <w:t>S</w:t>
+            </w:r>
           </w:p>
           <w:p>
             <w:pPr>
               <w:pStyle w:val="NoSpacing"/>
             </w:pPr>
+            <w:r>
+              <w:t>TreeHacks 2020 Participant</w:t>
+            </w:r>
+          </w:p>
+          <w:p>
             <w:r>
               <w:t>DigiPrint</w:t>
             </w:r>
@@ -547,17 +577,7 @@
                 <w:b/>
                 <w:bCs/>
               </w:rPr>
-              <w:t xml:space="preserve"> place</w:t>
-            </w:r>
-            <w:r>
-              <w:t xml:space="preserve"> </w:t>
-            </w:r>
-            <w:r>
-              <w:rPr>
-                <w:b/>
-                <w:bCs/>
-              </w:rPr>
-              <w:t>among Microsoft Campus Hires</w:t>
+              <w:t xml:space="preserve"> place among Microsoft Campus Hires</w:t>
             </w:r>
             <w:r>
               <w:t xml:space="preserve"> 2017</w:t>
@@ -599,10 +619,10 @@
               <w:t>, Computational Photography</w:t>
             </w:r>
             <w:r>
-              <w:t>, Compiler Design, Databases, Operating Systems</w:t>
-            </w:r>
-            <w:r>
-              <w:t>, Systems Security</w:t>
+              <w:t xml:space="preserve">, </w:t>
+            </w:r>
+            <w:r>
+              <w:t>Computer Animation, AI and Ethics</w:t>
             </w:r>
           </w:p>
         </w:tc>
@@ -629,6 +649,393 @@
             </w:pPr>
             <w:r>
               <w:t>PROFESSIONAL EXPERIENCE</w:t>
+            </w:r>
+          </w:p>
+          <w:p>
+            <w:pPr>
+              <w:pStyle w:val="Heading2"/>
+              <w:spacing w:before="240"/>
+              <w:outlineLvl w:val="1"/>
+            </w:pPr>
+            <w:r>
+              <w:t>Software Development Engineer</w:t>
+            </w:r>
+            <w:r>
+              <w:t xml:space="preserve"> II __</w:t>
+            </w:r>
+            <w:r>
+              <w:t>_</w:t>
+            </w:r>
+            <w:r>
+              <w:t>___</w:t>
+            </w:r>
+            <w:r>
+              <w:t>_</w:t>
+            </w:r>
+            <w:r>
+              <w:t>______________</w:t>
+            </w:r>
+            <w:r>
+              <w:t>_______</w:t>
+            </w:r>
+            <w:r>
+              <w:t>_</w:t>
+            </w:r>
+            <w:r>
+              <w:t>_</w:t>
+            </w:r>
+            <w:r>
+              <w:t>________</w:t>
+            </w:r>
+          </w:p>
+          <w:p>
+            <w:pPr>
+              <w:pStyle w:val="Heading2"/>
+              <w:outlineLvl w:val="1"/>
+            </w:pPr>
+            <w:r>
+              <w:rPr>
+                <w:b/>
+                <w:bCs/>
+              </w:rPr>
+              <w:t>MICROSOFT</w:t>
+            </w:r>
+            <w:r>
+              <w:t>,</w:t>
+            </w:r>
+            <w:r>
+              <w:t xml:space="preserve"> Redmond</w:t>
+            </w:r>
+            <w:r>
+              <w:t xml:space="preserve"> </w:t>
+            </w:r>
+            <w:r>
+              <w:t>USA</w:t>
+            </w:r>
+            <w:r>
+              <w:t xml:space="preserve"> </w:t>
+            </w:r>
+            <w:r>
+              <w:t>/ June 2020</w:t>
+            </w:r>
+            <w:r>
+              <w:t xml:space="preserve"> - Present</w:t>
+            </w:r>
+          </w:p>
+          <w:p>
+            <w:pPr>
+              <w:pStyle w:val="ListParagraph"/>
+              <w:numPr>
+                <w:ilvl w:val="0"/>
+                <w:numId w:val="16"/>
+              </w:numPr>
+            </w:pPr>
+            <w:r>
+              <w:t>Designing and developing modules for Azure</w:t>
+            </w:r>
+            <w:r>
+              <w:t xml:space="preserve"> Resource Manager</w:t>
+            </w:r>
+            <w:r>
+              <w:t xml:space="preserve">. </w:t>
+            </w:r>
+          </w:p>
+          <w:p>
+            <w:pPr>
+              <w:pStyle w:val="Heading2"/>
+              <w:spacing w:before="240"/>
+              <w:outlineLvl w:val="1"/>
+            </w:pPr>
+            <w:r>
+              <w:t>Software Development Engineer</w:t>
+            </w:r>
+            <w:r>
+              <w:t xml:space="preserve"> ________________________________________</w:t>
+            </w:r>
+          </w:p>
+          <w:p>
+            <w:pPr>
+              <w:pStyle w:val="Heading2"/>
+              <w:outlineLvl w:val="1"/>
+            </w:pPr>
+            <w:r>
+              <w:rPr>
+                <w:b/>
+                <w:bCs/>
+              </w:rPr>
+              <w:t>MICROSOFT</w:t>
+            </w:r>
+            <w:r>
+              <w:t>, India / June 2017 – August 2019</w:t>
+            </w:r>
+          </w:p>
+          <w:p>
+            <w:pPr>
+              <w:spacing w:after="0"/>
+            </w:pPr>
+            <w:r>
+              <w:t xml:space="preserve">Integral role in designing and developing modules for a Customer Data Enrichment Service, </w:t>
+            </w:r>
+            <w:r>
+              <w:t>which</w:t>
+            </w:r>
+            <w:r>
+              <w:t xml:space="preserve"> serves</w:t>
+            </w:r>
+            <w:r>
+              <w:t xml:space="preserve"> </w:t>
+            </w:r>
+            <w:r>
+              <w:t>the marketing personnel of Microsoft and helps them create better sales opportunities</w:t>
+            </w:r>
+            <w:r>
+              <w:t xml:space="preserve"> </w:t>
+            </w:r>
+            <w:r>
+              <w:t>that generate higher revenue</w:t>
+            </w:r>
+            <w:r>
+              <w:t>.</w:t>
+            </w:r>
+          </w:p>
+          <w:p>
+            <w:pPr>
+              <w:pStyle w:val="ListParagraph"/>
+              <w:numPr>
+                <w:ilvl w:val="0"/>
+                <w:numId w:val="1"/>
+              </w:numPr>
+            </w:pPr>
+            <w:r>
+              <w:t>Designed</w:t>
+            </w:r>
+            <w:r>
+              <w:t xml:space="preserve"> and </w:t>
+            </w:r>
+            <w:r>
+              <w:t>implemented</w:t>
+            </w:r>
+            <w:r>
+              <w:t xml:space="preserve"> a fault-tolerant, serverless</w:t>
+            </w:r>
+            <w:r>
+              <w:t xml:space="preserve"> </w:t>
+            </w:r>
+            <w:r>
+              <w:t>data flow orchestration</w:t>
+            </w:r>
+            <w:r>
+              <w:t xml:space="preserve"> </w:t>
+            </w:r>
+            <w:r>
+              <w:t xml:space="preserve">layer </w:t>
+            </w:r>
+            <w:r>
+              <w:t>using Azure Function</w:t>
+            </w:r>
+            <w:r>
+              <w:t xml:space="preserve"> apps</w:t>
+            </w:r>
+            <w:r>
+              <w:t>. This delivered a</w:t>
+            </w:r>
+            <w:r>
+              <w:t xml:space="preserve"> </w:t>
+            </w:r>
+            <w:r>
+              <w:rPr>
+                <w:rFonts w:cs="Segoe UI Semibold"/>
+                <w:b/>
+                <w:bCs/>
+              </w:rPr>
+              <w:t>3x performance improvement &amp; an operational cost reduction of 90%.</w:t>
+            </w:r>
+            <w:r>
+              <w:t xml:space="preserve"> </w:t>
+            </w:r>
+          </w:p>
+          <w:p>
+            <w:pPr>
+              <w:pStyle w:val="Heading2"/>
+              <w:spacing w:before="240"/>
+              <w:outlineLvl w:val="1"/>
+            </w:pPr>
+            <w:r>
+              <w:t>Software Development Intern</w:t>
+            </w:r>
+            <w:r>
+              <w:t xml:space="preserve"> ___________________________________________</w:t>
+            </w:r>
+          </w:p>
+          <w:p>
+            <w:pPr>
+              <w:pStyle w:val="Heading2"/>
+              <w:outlineLvl w:val="1"/>
+            </w:pPr>
+            <w:r>
+              <w:rPr>
+                <w:b/>
+                <w:bCs/>
+              </w:rPr>
+              <w:t>MICROSOFT</w:t>
+            </w:r>
+            <w:r>
+              <w:t>, India / May 2016 – June 2016</w:t>
+            </w:r>
+          </w:p>
+          <w:p>
+            <w:pPr>
+              <w:pStyle w:val="ListParagraph"/>
+              <w:numPr>
+                <w:ilvl w:val="0"/>
+                <w:numId w:val="1"/>
+              </w:numPr>
+              <w:rPr>
+                <w:b/>
+                <w:bCs/>
+              </w:rPr>
+            </w:pPr>
+            <w:r>
+              <w:t>Implemented a</w:t>
+            </w:r>
+            <w:r>
+              <w:t>n</w:t>
+            </w:r>
+            <w:r>
+              <w:t xml:space="preserve"> AI powered chat bot </w:t>
+            </w:r>
+            <w:r>
+              <w:t>using Microsoft Bot Framework</w:t>
+            </w:r>
+            <w:r>
+              <w:t xml:space="preserve"> and Azure Cognitive APIs, </w:t>
+            </w:r>
+            <w:r>
+              <w:t>allowing users to interact with Dynamics365 in natural language</w:t>
+            </w:r>
+            <w:r>
+              <w:t>,</w:t>
+            </w:r>
+            <w:r>
+              <w:rPr>
+                <w:b/>
+                <w:bCs/>
+              </w:rPr>
+              <w:t xml:space="preserve"> r</w:t>
+            </w:r>
+            <w:r>
+              <w:rPr>
+                <w:b/>
+                <w:bCs/>
+              </w:rPr>
+              <w:t>educ</w:t>
+            </w:r>
+            <w:r>
+              <w:rPr>
+                <w:b/>
+                <w:bCs/>
+              </w:rPr>
+              <w:t xml:space="preserve">ing </w:t>
+            </w:r>
+            <w:r>
+              <w:rPr>
+                <w:b/>
+                <w:bCs/>
+              </w:rPr>
+              <w:t>the clicks for certain workflows by 50%</w:t>
+            </w:r>
+            <w:r>
+              <w:rPr>
+                <w:b/>
+                <w:bCs/>
+              </w:rPr>
+              <w:t>.</w:t>
+            </w:r>
+          </w:p>
+          <w:p>
+            <w:pPr>
+              <w:pStyle w:val="Heading2"/>
+              <w:spacing w:before="240"/>
+              <w:outlineLvl w:val="1"/>
+            </w:pPr>
+            <w:r>
+              <w:t>Software Development Intern</w:t>
+            </w:r>
+            <w:r>
+              <w:t xml:space="preserve"> ___________________________________________</w:t>
+            </w:r>
+          </w:p>
+          <w:p>
+            <w:pPr>
+              <w:pStyle w:val="Heading2"/>
+              <w:outlineLvl w:val="1"/>
+            </w:pPr>
+            <w:r>
+              <w:rPr>
+                <w:b/>
+                <w:bCs/>
+              </w:rPr>
+              <w:t>GREENDZINE TECHNOLOGIES</w:t>
+            </w:r>
+            <w:r>
+              <w:t>, India / May 2015 – July 2015</w:t>
+            </w:r>
+          </w:p>
+          <w:p>
+            <w:pPr>
+              <w:pStyle w:val="ListParagraph"/>
+              <w:numPr>
+                <w:ilvl w:val="0"/>
+                <w:numId w:val="1"/>
+              </w:numPr>
+              <w:spacing w:after="240"/>
+            </w:pPr>
+            <w:r>
+              <w:t xml:space="preserve">Implemented an algorithm to optimize order picking process at e-commerce distribution centers by computing an optimal path for the order picking vehicle, thus, </w:t>
+            </w:r>
+            <w:r>
+              <w:rPr>
+                <w:b/>
+                <w:bCs/>
+              </w:rPr>
+              <w:t>reducing the manual effort</w:t>
+            </w:r>
+            <w:r>
+              <w:rPr>
+                <w:b/>
+                <w:bCs/>
+              </w:rPr>
+              <w:t xml:space="preserve"> by </w:t>
+            </w:r>
+            <w:r>
+              <w:rPr>
+                <w:b/>
+                <w:bCs/>
+              </w:rPr>
+              <w:t>2</w:t>
+            </w:r>
+            <w:r>
+              <w:rPr>
+                <w:b/>
+                <w:bCs/>
+              </w:rPr>
+              <w:t>0%</w:t>
+            </w:r>
+            <w:r>
+              <w:t>.</w:t>
+            </w:r>
+          </w:p>
+          <w:p>
+            <w:pPr>
+              <w:pStyle w:val="Heading1"/>
+              <w:spacing w:after="240"/>
+              <w:outlineLvl w:val="0"/>
+            </w:pPr>
+            <w:r>
+              <w:t>RESEARCH</w:t>
+            </w:r>
+            <w:r>
+              <w:t xml:space="preserve"> EXPERIENCE</w:t>
             </w:r>
           </w:p>
           <w:p>
@@ -654,7 +1061,106 @@
                   <w:color w:val="000000" w:themeColor="text1"/>
                   <w:u w:val="none"/>
                 </w:rPr>
-                <w:t>S</w:t>
+                <w:t>SOCWEB LAB</w:t>
+              </w:r>
+            </w:hyperlink>
+            <w:r>
+              <w:t xml:space="preserve">, </w:t>
+            </w:r>
+            <w:hyperlink r:id="rId8" w:history="1">
+              <w:r>
+                <w:rPr>
+                  <w:rStyle w:val="Hyperlink"/>
+                  <w:color w:val="000000" w:themeColor="text1"/>
+                  <w:u w:val="none"/>
+                </w:rPr>
+                <w:t>Prof. Munmun De Choudhury</w:t>
+              </w:r>
+            </w:hyperlink>
+            <w:r>
+              <w:t xml:space="preserve"> </w:t>
+            </w:r>
+            <w:r>
+              <w:t>/</w:t>
+            </w:r>
+            <w:r>
+              <w:t xml:space="preserve"> August 2019 – </w:t>
+            </w:r>
+            <w:r>
+              <w:t>May 2020</w:t>
+            </w:r>
+          </w:p>
+          <w:p>
+            <w:r>
+              <w:t xml:space="preserve">Building statistical and machine learning models </w:t>
+            </w:r>
+            <w:r>
+              <w:t xml:space="preserve">for </w:t>
+            </w:r>
+            <w:hyperlink r:id="rId9" w:history="1">
+              <w:r>
+                <w:rPr>
+                  <w:rStyle w:val="Hyperlink"/>
+                  <w:b/>
+                  <w:bCs/>
+                  <w:color w:val="000000" w:themeColor="text1"/>
+                  <w:u w:val="none"/>
+                </w:rPr>
+                <w:t>the Tesserae Project</w:t>
+              </w:r>
+            </w:hyperlink>
+            <w:r>
+              <w:t xml:space="preserve"> </w:t>
+            </w:r>
+            <w:r>
+              <w:t>to understand aspects of physical and mental wellbeing of individuals</w:t>
+            </w:r>
+            <w:r>
+              <w:t>.</w:t>
+            </w:r>
+          </w:p>
+          <w:p>
+            <w:pPr>
+              <w:pStyle w:val="ListParagraph"/>
+              <w:numPr>
+                <w:ilvl w:val="0"/>
+                <w:numId w:val="1"/>
+              </w:numPr>
+            </w:pPr>
+            <w:r>
+              <w:t xml:space="preserve">Hawthorne effect in longitudinal multimodal sensing participation. </w:t>
+            </w:r>
+          </w:p>
+          <w:p>
+            <w:pPr>
+              <w:pStyle w:val="ListParagraph"/>
+              <w:numPr>
+                <w:ilvl w:val="0"/>
+                <w:numId w:val="1"/>
+              </w:numPr>
+            </w:pPr>
+            <w:r>
+              <w:t>P</w:t>
+            </w:r>
+            <w:r>
+              <w:t>sychological effects of active shooter drills on school communities</w:t>
+            </w:r>
+            <w:r>
+              <w:t>.</w:t>
+            </w:r>
+          </w:p>
+          <w:p>
+            <w:pPr>
+              <w:pStyle w:val="Heading2"/>
+              <w:outlineLvl w:val="1"/>
+            </w:pPr>
+            <w:hyperlink r:id="rId10" w:history="1">
+              <w:r>
+                <w:rPr>
+                  <w:b/>
+                  <w:bCs/>
+                </w:rPr>
+                <w:t>MAGIC</w:t>
               </w:r>
               <w:r>
                 <w:rPr>
@@ -664,63 +1170,33 @@
                   <w:color w:val="000000" w:themeColor="text1"/>
                   <w:u w:val="none"/>
                 </w:rPr>
-                <w:t>OC</w:t>
+                <w:t xml:space="preserve"> LAB</w:t>
               </w:r>
+            </w:hyperlink>
+            <w:r>
+              <w:t xml:space="preserve">, </w:t>
+            </w:r>
+            <w:hyperlink r:id="rId11" w:history="1">
               <w:r>
                 <w:rPr>
                   <w:rStyle w:val="Hyperlink"/>
-                  <w:b/>
-                  <w:bCs/>
                   <w:color w:val="000000" w:themeColor="text1"/>
                   <w:u w:val="none"/>
                 </w:rPr>
-                <w:t>WEB L</w:t>
-              </w:r>
-              <w:r>
-                <w:rPr>
-                  <w:rStyle w:val="Hyperlink"/>
-                  <w:b/>
-                  <w:bCs/>
-                  <w:color w:val="000000" w:themeColor="text1"/>
-                  <w:u w:val="none"/>
-                </w:rPr>
-                <w:t>AB</w:t>
+                <w:t>Prof. Jarek Rossignac</w:t>
               </w:r>
             </w:hyperlink>
             <w:r>
-              <w:t xml:space="preserve">, Georgia Tech / August 2019 </w:t>
-            </w:r>
-            <w:r>
-              <w:t>–</w:t>
-            </w:r>
-            <w:r>
-              <w:t xml:space="preserve"> Present</w:t>
-            </w:r>
-          </w:p>
-          <w:p>
-            <w:r>
-              <w:t>Building statistical and machine learning models for</w:t>
-            </w:r>
-            <w:r>
               <w:t xml:space="preserve"> </w:t>
             </w:r>
-            <w:hyperlink r:id="rId8" w:history="1">
-              <w:r>
-                <w:rPr>
-                  <w:rStyle w:val="Hyperlink"/>
-                  <w:b/>
-                  <w:bCs/>
-                  <w:color w:val="000000" w:themeColor="text1"/>
-                  <w:u w:val="none"/>
-                </w:rPr>
-                <w:t>the Tesserae project</w:t>
-              </w:r>
-            </w:hyperlink>
-            <w:r>
-              <w:rPr>
-                <w:color w:val="000000" w:themeColor="text1"/>
-              </w:rPr>
-              <w:t>.</w:t>
+            <w:r>
+              <w:t>/</w:t>
+            </w:r>
+            <w:r>
+              <w:t xml:space="preserve"> </w:t>
+            </w:r>
+            <w:r>
+              <w:t>January 2020 – May 2020</w:t>
             </w:r>
           </w:p>
           <w:p>
@@ -732,7 +1208,46 @@
               </w:numPr>
             </w:pPr>
             <w:r>
-              <w:t>Utilizing multimodal data streams with social media to predict and characterize attributes of physical and mental well-being of individuals.</w:t>
+              <w:rPr>
+                <w:color w:val="000000" w:themeColor="text1"/>
+              </w:rPr>
+              <w:t>D</w:t>
+            </w:r>
+            <w:r>
+              <w:rPr>
+                <w:color w:val="000000" w:themeColor="text1"/>
+              </w:rPr>
+              <w:t>evelop</w:t>
+            </w:r>
+            <w:r>
+              <w:rPr>
+                <w:color w:val="000000" w:themeColor="text1"/>
+              </w:rPr>
+              <w:t>ed</w:t>
+            </w:r>
+            <w:r>
+              <w:rPr>
+                <w:color w:val="000000" w:themeColor="text1"/>
+              </w:rPr>
+              <w:t xml:space="preserve"> algorithms for constructing </w:t>
+            </w:r>
+            <w:r>
+              <w:rPr>
+                <w:color w:val="000000" w:themeColor="text1"/>
+              </w:rPr>
+              <w:t xml:space="preserve">field aligned </w:t>
+            </w:r>
+            <w:r>
+              <w:rPr>
+                <w:color w:val="000000" w:themeColor="text1"/>
+              </w:rPr>
+              <w:t>triangle meshes</w:t>
+            </w:r>
+            <w:r>
+              <w:rPr>
+                <w:color w:val="000000" w:themeColor="text1"/>
+              </w:rPr>
+              <w:t>.</w:t>
             </w:r>
           </w:p>
           <w:p>
@@ -742,388 +1257,28 @@
                 <w:ilvl w:val="0"/>
                 <w:numId w:val="8"/>
               </w:numPr>
-            </w:pPr>
-            <w:r>
-              <w:t xml:space="preserve">Ongoing </w:t>
-            </w:r>
-            <w:r>
-              <w:t>work</w:t>
-            </w:r>
-            <w:r>
-              <w:t xml:space="preserve"> on </w:t>
-            </w:r>
-            <w:r>
-              <w:t xml:space="preserve">investigating </w:t>
-            </w:r>
-            <w:r>
-              <w:t>Hawthorne Effect in online activity.</w:t>
-            </w:r>
-          </w:p>
-          <w:p>
-            <w:pPr>
-              <w:pStyle w:val="Heading2"/>
-              <w:spacing w:before="240"/>
-              <w:outlineLvl w:val="1"/>
-            </w:pPr>
-            <w:r>
-              <w:t>Software Development Engineer</w:t>
-            </w:r>
-            <w:r>
-              <w:t xml:space="preserve"> ________________________________________</w:t>
-            </w:r>
-          </w:p>
-          <w:p>
-            <w:pPr>
-              <w:pStyle w:val="Heading2"/>
-              <w:outlineLvl w:val="1"/>
-            </w:pPr>
-            <w:r>
-              <w:rPr>
-                <w:b/>
-                <w:bCs/>
-              </w:rPr>
-              <w:t>MICROSOFT</w:t>
-            </w:r>
-            <w:r>
-              <w:t>, India / June 2017 – August 2019</w:t>
-            </w:r>
-          </w:p>
-          <w:p>
-            <w:pPr>
-              <w:spacing w:after="0"/>
-            </w:pPr>
-            <w:r>
-              <w:t xml:space="preserve">Integral role in designing and developing modules for a Customer Data Enrichment Service, </w:t>
-            </w:r>
-            <w:r>
-              <w:t>which</w:t>
-            </w:r>
-            <w:r>
-              <w:t xml:space="preserve"> serves</w:t>
-            </w:r>
-            <w:r>
-              <w:t xml:space="preserve"> </w:t>
-            </w:r>
-            <w:r>
-              <w:t>the marketing personnel of Microsoft and helps them create better sales opportunities</w:t>
-            </w:r>
-            <w:r>
-              <w:t xml:space="preserve"> </w:t>
-            </w:r>
-            <w:r>
-              <w:t>that generate higher revenue</w:t>
+              <w:spacing w:line="259" w:lineRule="auto"/>
+            </w:pPr>
+            <w:r>
+              <w:t>Work</w:t>
+            </w:r>
+            <w:r>
+              <w:t>ed</w:t>
+            </w:r>
+            <w:r>
+              <w:t xml:space="preserve"> on mesh subdivision, field </w:t>
+            </w:r>
+            <w:r>
+              <w:t xml:space="preserve">tracing &amp; </w:t>
+            </w:r>
+            <w:r>
+              <w:t>aligned mesh</w:t>
+            </w:r>
+            <w:r>
+              <w:t xml:space="preserve"> construction</w:t>
             </w:r>
             <w:r>
               <w:t>.</w:t>
-            </w:r>
-          </w:p>
-          <w:p>
-            <w:pPr>
-              <w:pStyle w:val="ListParagraph"/>
-              <w:numPr>
-                <w:ilvl w:val="0"/>
-                <w:numId w:val="1"/>
-              </w:numPr>
-            </w:pPr>
-            <w:r>
-              <w:t>Designed</w:t>
-            </w:r>
-            <w:r>
-              <w:t xml:space="preserve"> and </w:t>
-            </w:r>
-            <w:r>
-              <w:t>implemented</w:t>
-            </w:r>
-            <w:r>
-              <w:t xml:space="preserve"> a fault-tolerant, serverless</w:t>
-            </w:r>
-            <w:r>
-              <w:t xml:space="preserve"> </w:t>
-            </w:r>
-            <w:r>
-              <w:t>data flow orchestration</w:t>
-            </w:r>
-            <w:r>
-              <w:t xml:space="preserve"> </w:t>
-            </w:r>
-            <w:r>
-              <w:t xml:space="preserve">layer </w:t>
-            </w:r>
-            <w:r>
-              <w:t>using Azure Function</w:t>
-            </w:r>
-            <w:r>
-              <w:t xml:space="preserve"> apps</w:t>
-            </w:r>
-            <w:r>
-              <w:t>. This delivered a</w:t>
-            </w:r>
-            <w:r>
-              <w:t xml:space="preserve"> </w:t>
-            </w:r>
-            <w:r>
-              <w:rPr>
-                <w:rFonts w:cs="Segoe UI Semibold"/>
-                <w:b/>
-                <w:bCs/>
-              </w:rPr>
-              <w:t>3x performance improvement &amp; an operational cost reduction of 90%.</w:t>
-            </w:r>
-          </w:p>
-          <w:p>
-            <w:pPr>
-              <w:pStyle w:val="ListParagraph"/>
-              <w:numPr>
-                <w:ilvl w:val="0"/>
-                <w:numId w:val="1"/>
-              </w:numPr>
-              <w:spacing w:line="259" w:lineRule="auto"/>
-            </w:pPr>
-            <w:r>
-              <w:t xml:space="preserve">Responsible for end to end ownership of user stories including Development, Unit Testing, Functional Testing, Accessibility Testing, Security and CI/CD. </w:t>
-            </w:r>
-          </w:p>
-          <w:p>
-            <w:pPr>
-              <w:pStyle w:val="ListParagraph"/>
-              <w:numPr>
-                <w:ilvl w:val="0"/>
-                <w:numId w:val="1"/>
-              </w:numPr>
-            </w:pPr>
-            <w:r>
-              <w:rPr>
-                <w:b/>
-                <w:bCs/>
-              </w:rPr>
-              <w:t>Contributed to Microsoft VS Code</w:t>
-            </w:r>
-            <w:r>
-              <w:t xml:space="preserve"> on GitHub, to help enable strict null check tests across the codebase. </w:t>
-            </w:r>
-          </w:p>
-          <w:p>
-            <w:pPr>
-              <w:pStyle w:val="Heading2"/>
-              <w:spacing w:before="240"/>
-              <w:outlineLvl w:val="1"/>
-            </w:pPr>
-            <w:r>
-              <w:t>Software Development Intern</w:t>
-            </w:r>
-            <w:r>
-              <w:t xml:space="preserve"> ___________________________________________</w:t>
-            </w:r>
-          </w:p>
-          <w:p>
-            <w:pPr>
-              <w:pStyle w:val="Heading2"/>
-              <w:outlineLvl w:val="1"/>
-            </w:pPr>
-            <w:r>
-              <w:rPr>
-                <w:b/>
-                <w:bCs/>
-              </w:rPr>
-              <w:t>MICROSOFT</w:t>
-            </w:r>
-            <w:r>
-              <w:t>, India / May 2016 – June 2016</w:t>
-            </w:r>
-          </w:p>
-          <w:p>
-            <w:pPr>
-              <w:pStyle w:val="ListParagraph"/>
-              <w:numPr>
-                <w:ilvl w:val="0"/>
-                <w:numId w:val="1"/>
-              </w:numPr>
-            </w:pPr>
-            <w:r>
-              <w:t>Implemented a</w:t>
-            </w:r>
-            <w:r>
-              <w:t>n</w:t>
-            </w:r>
-            <w:r>
-              <w:t xml:space="preserve"> AI powered chat bot </w:t>
-            </w:r>
-            <w:r>
-              <w:t>using Microsoft Bot Framework</w:t>
-            </w:r>
-            <w:r>
-              <w:t xml:space="preserve"> and Azure Cognitive APIs, </w:t>
-            </w:r>
-            <w:r>
-              <w:t>allowing users to interact with Dynamics365 in natural language</w:t>
-            </w:r>
-            <w:r>
-              <w:t>.</w:t>
-            </w:r>
-          </w:p>
-          <w:p>
-            <w:pPr>
-              <w:pStyle w:val="ListParagraph"/>
-              <w:numPr>
-                <w:ilvl w:val="0"/>
-                <w:numId w:val="1"/>
-              </w:numPr>
-              <w:rPr>
-                <w:b/>
-                <w:bCs/>
-              </w:rPr>
-            </w:pPr>
-            <w:r>
-              <w:rPr>
-                <w:b/>
-                <w:bCs/>
-              </w:rPr>
-              <w:t>This r</w:t>
-            </w:r>
-            <w:r>
-              <w:rPr>
-                <w:b/>
-                <w:bCs/>
-              </w:rPr>
-              <w:t>educ</w:t>
-            </w:r>
-            <w:r>
-              <w:rPr>
-                <w:b/>
-                <w:bCs/>
-              </w:rPr>
-              <w:t>ed</w:t>
-            </w:r>
-            <w:r>
-              <w:rPr>
-                <w:b/>
-                <w:bCs/>
-              </w:rPr>
-              <w:t xml:space="preserve"> the clicks required for certain workflows by 50%</w:t>
-            </w:r>
-            <w:r>
-              <w:rPr>
-                <w:b/>
-                <w:bCs/>
-              </w:rPr>
-              <w:t>.</w:t>
-            </w:r>
-          </w:p>
-          <w:p>
-            <w:pPr>
-              <w:pStyle w:val="Heading2"/>
-              <w:spacing w:before="240"/>
-              <w:outlineLvl w:val="1"/>
-            </w:pPr>
-            <w:r>
-              <w:t>Software Development Intern</w:t>
-            </w:r>
-            <w:r>
-              <w:t xml:space="preserve"> ___________________________________________</w:t>
-            </w:r>
-          </w:p>
-          <w:p>
-            <w:pPr>
-              <w:pStyle w:val="Heading2"/>
-              <w:outlineLvl w:val="1"/>
-            </w:pPr>
-            <w:r>
-              <w:rPr>
-                <w:b/>
-                <w:bCs/>
-              </w:rPr>
-              <w:t>GREENDZINE TECHNOLOGIES</w:t>
-            </w:r>
-            <w:r>
-              <w:t>, India / May 2015 – July 2015</w:t>
-            </w:r>
-          </w:p>
-          <w:p>
-            <w:pPr>
-              <w:pStyle w:val="ListParagraph"/>
-              <w:numPr>
-                <w:ilvl w:val="0"/>
-                <w:numId w:val="1"/>
-              </w:numPr>
-              <w:spacing w:after="240"/>
-            </w:pPr>
-            <w:r>
-              <w:t xml:space="preserve">Implemented an algorithm to optimize order picking process at e-commerce distribution centers by computing an optimal path for the order picking vehicle, thus, </w:t>
-            </w:r>
-            <w:r>
-              <w:rPr>
-                <w:b/>
-                <w:bCs/>
-              </w:rPr>
-              <w:t>reducing the manual effort</w:t>
-            </w:r>
-            <w:r>
-              <w:rPr>
-                <w:b/>
-                <w:bCs/>
-              </w:rPr>
-              <w:t xml:space="preserve"> by </w:t>
-            </w:r>
-            <w:r>
-              <w:rPr>
-                <w:b/>
-                <w:bCs/>
-              </w:rPr>
-              <w:t>2</w:t>
-            </w:r>
-            <w:r>
-              <w:rPr>
-                <w:b/>
-                <w:bCs/>
-              </w:rPr>
-              <w:t>0%</w:t>
-            </w:r>
-            <w:r>
-              <w:t>.</w:t>
-            </w:r>
-          </w:p>
-          <w:p>
-            <w:pPr>
-              <w:pStyle w:val="ListParagraph"/>
-              <w:numPr>
-                <w:ilvl w:val="0"/>
-                <w:numId w:val="1"/>
-              </w:numPr>
-              <w:spacing w:after="240"/>
-            </w:pPr>
-            <w:r>
-              <w:rPr>
-                <w:b/>
-                <w:bCs/>
-              </w:rPr>
-              <w:t>Headed the de</w:t>
-            </w:r>
-            <w:r>
-              <w:rPr>
-                <w:b/>
-                <w:bCs/>
-              </w:rPr>
-              <w:t>sign and de</w:t>
-            </w:r>
-            <w:r>
-              <w:rPr>
-                <w:b/>
-                <w:bCs/>
-              </w:rPr>
-              <w:t>velopment of</w:t>
-            </w:r>
-            <w:r>
-              <w:rPr>
-                <w:b/>
-                <w:bCs/>
-              </w:rPr>
-              <w:t xml:space="preserve"> the organization’s website</w:t>
-            </w:r>
-            <w:r>
-              <w:t>, customer and data management portals</w:t>
-            </w:r>
-            <w:r>
-              <w:t xml:space="preserve">. </w:t>
             </w:r>
           </w:p>
           <w:p>
@@ -1133,6 +1288,12 @@
               <w:outlineLvl w:val="0"/>
             </w:pPr>
             <w:r>
+              <w:t>ACADEMIC</w:t>
+            </w:r>
+            <w:r>
+              <w:t xml:space="preserve"> </w:t>
+            </w:r>
+            <w:r>
               <w:t>PROJECTS</w:t>
             </w:r>
           </w:p>
@@ -1143,7 +1304,7 @@
                 <w:szCs w:val="20"/>
               </w:rPr>
             </w:pPr>
-            <w:hyperlink r:id="rId9" w:history="1">
+            <w:hyperlink r:id="rId12" w:history="1">
               <w:r>
                 <w:rPr>
                   <w:rStyle w:val="Hyperlink"/>
@@ -1178,12 +1339,7 @@
               </w:rPr>
             </w:pPr>
             <w:r>
-              <w:t>Deep reinforcement learning-based image captioning with embedding reward by modelling the task as a decis</w:t>
-            </w:r>
-            <w:bookmarkStart w:id="0" w:name="_GoBack"/>
-            <w:bookmarkEnd w:id="0"/>
-            <w:r>
-              <w:t xml:space="preserve">ion-making problem. </w:t>
+              <w:t xml:space="preserve">Deep reinforcement learning-based image captioning with embedding reward by modelling the task as a decision-making problem. </w:t>
             </w:r>
           </w:p>
           <w:p>
@@ -1193,7 +1349,7 @@
                 <w:szCs w:val="20"/>
               </w:rPr>
             </w:pPr>
-            <w:hyperlink r:id="rId10" w:history="1">
+            <w:hyperlink r:id="rId13" w:history="1">
               <w:r>
                 <w:rPr>
                   <w:rStyle w:val="Hyperlink"/>
@@ -1292,7 +1448,7 @@
                 <w:szCs w:val="20"/>
               </w:rPr>
             </w:pPr>
-            <w:hyperlink r:id="rId11" w:history="1">
+            <w:hyperlink r:id="rId14" w:history="1">
               <w:r>
                 <w:rPr>
                   <w:rStyle w:val="Hyperlink"/>
@@ -1361,102 +1517,6 @@
             </w:r>
             <w:r>
               <w:t xml:space="preserve"> specification</w:t>
-            </w:r>
-          </w:p>
-          <w:p>
-            <w:pPr>
-              <w:rPr>
-                <w:sz w:val="20"/>
-                <w:szCs w:val="20"/>
-              </w:rPr>
-            </w:pPr>
-            <w:hyperlink r:id="rId12" w:history="1">
-              <w:r>
-                <w:rPr>
-                  <w:rStyle w:val="Hyperlink"/>
-                  <w:b/>
-                  <w:bCs/>
-                  <w:color w:val="000000" w:themeColor="text1"/>
-                  <w:sz w:val="20"/>
-                  <w:szCs w:val="20"/>
-                  <w:u w:val="none"/>
-                </w:rPr>
-                <w:t>Renju: A board game in Python</w:t>
-              </w:r>
-            </w:hyperlink>
-            <w:r>
-              <w:rPr>
-                <w:sz w:val="20"/>
-                <w:szCs w:val="20"/>
-              </w:rPr>
-              <w:t>, Programming Club | IITK</w:t>
-            </w:r>
-          </w:p>
-          <w:p>
-            <w:pPr>
-              <w:pStyle w:val="ListParagraph"/>
-              <w:numPr>
-                <w:ilvl w:val="0"/>
-                <w:numId w:val="11"/>
-              </w:numPr>
-            </w:pPr>
-            <w:r>
-              <w:t xml:space="preserve">Implemented an </w:t>
-            </w:r>
-            <w:r>
-              <w:t xml:space="preserve">AI player </w:t>
-            </w:r>
-            <w:r>
-              <w:t>for</w:t>
-            </w:r>
-            <w:r>
-              <w:t xml:space="preserve"> Renju, using Minimax and </w:t>
-            </w:r>
-            <m:oMath>
-              <m:r>
-                <w:rPr>
-                  <w:rFonts w:ascii="Cambria Math" w:hAnsi="Cambria Math"/>
-                </w:rPr>
-                <m:t>α-β</m:t>
-              </m:r>
-            </m:oMath>
-            <w:r>
-              <w:rPr>
-                <w:rFonts w:eastAsiaTheme="minorEastAsia"/>
-              </w:rPr>
-              <w:t xml:space="preserve"> pruning algorithms</w:t>
-            </w:r>
-            <w:r>
-              <w:rPr>
-                <w:rFonts w:eastAsiaTheme="minorEastAsia"/>
-              </w:rPr>
-              <w:t>, a</w:t>
-            </w:r>
-            <w:r>
-              <w:t>chiev</w:t>
-            </w:r>
-            <w:r>
-              <w:t>ing</w:t>
-            </w:r>
-            <w:r>
-              <w:t xml:space="preserve"> a </w:t>
-            </w:r>
-            <w:r>
-              <w:rPr>
-                <w:b/>
-                <w:bCs/>
-              </w:rPr>
-              <w:t>winning rate of</w:t>
-            </w:r>
-            <w:r>
-              <w:t xml:space="preserve"> </w:t>
-            </w:r>
-            <w:r>
-              <w:rPr>
-                <w:b/>
-                <w:bCs/>
-              </w:rPr>
-              <w:t>80% against humans</w:t>
             </w:r>
             <w:r>
               <w:t xml:space="preserve"> </w:t>
@@ -1594,7 +1654,7 @@
   <w:abstractNum w:abstractNumId="1" w15:restartNumberingAfterBreak="0">
     <w:nsid w:val="1FA83378"/>
     <w:multiLevelType w:val="hybridMultilevel"/>
-    <w:tmpl w:val="C180F5A6"/>
+    <w:tmpl w:val="B0B8F1D6"/>
     <w:lvl w:ilvl="0" w:tplc="04090001">
       <w:start w:val="1"/>
       <w:numFmt w:val="bullet"/>
@@ -1820,7 +1880,7 @@
   <w:abstractNum w:abstractNumId="3" w15:restartNumberingAfterBreak="0">
     <w:nsid w:val="262B0AB3"/>
     <w:multiLevelType w:val="hybridMultilevel"/>
-    <w:tmpl w:val="55D2BB58"/>
+    <w:tmpl w:val="DF30D236"/>
     <w:lvl w:ilvl="0" w:tplc="04090001">
       <w:start w:val="1"/>
       <w:numFmt w:val="bullet"/>
@@ -2157,6 +2217,119 @@
     </w:lvl>
   </w:abstractNum>
   <w:abstractNum w:abstractNumId="6" w15:restartNumberingAfterBreak="0">
+    <w:nsid w:val="3EED439C"/>
+    <w:multiLevelType w:val="hybridMultilevel"/>
+    <w:tmpl w:val="E7CC2ACA"/>
+    <w:lvl w:ilvl="0" w:tplc="04090001">
+      <w:start w:val="1"/>
+      <w:numFmt w:val="bullet"/>
+      <w:lvlText w:val=""/>
+      <w:lvlJc w:val="left"/>
+      <w:pPr>
+        <w:ind w:left="720" w:hanging="360"/>
+      </w:pPr>
+      <w:rPr>
+        <w:rFonts w:ascii="Symbol" w:hAnsi="Symbol" w:hint="default"/>
+      </w:rPr>
+    </w:lvl>
+    <w:lvl w:ilvl="1" w:tplc="04090003" w:tentative="1">
+      <w:start w:val="1"/>
+      <w:numFmt w:val="bullet"/>
+      <w:lvlText w:val="o"/>
+      <w:lvlJc w:val="left"/>
+      <w:pPr>
+        <w:ind w:left="1440" w:hanging="360"/>
+      </w:pPr>
+      <w:rPr>
+        <w:rFonts w:ascii="Courier New" w:hAnsi="Courier New" w:cs="Courier New" w:hint="default"/>
+      </w:rPr>
+    </w:lvl>
+    <w:lvl w:ilvl="2" w:tplc="04090005" w:tentative="1">
+      <w:start w:val="1"/>
+      <w:numFmt w:val="bullet"/>
+      <w:lvlText w:val=""/>
+      <w:lvlJc w:val="left"/>
+      <w:pPr>
+        <w:ind w:left="2160" w:hanging="360"/>
+      </w:pPr>
+      <w:rPr>
+        <w:rFonts w:ascii="Wingdings" w:hAnsi="Wingdings" w:hint="default"/>
+      </w:rPr>
+    </w:lvl>
+    <w:lvl w:ilvl="3" w:tplc="04090001" w:tentative="1">
+      <w:start w:val="1"/>
+      <w:numFmt w:val="bullet"/>
+      <w:lvlText w:val=""/>
+      <w:lvlJc w:val="left"/>
+      <w:pPr>
+        <w:ind w:left="2880" w:hanging="360"/>
+      </w:pPr>
+      <w:rPr>
+        <w:rFonts w:ascii="Symbol" w:hAnsi="Symbol" w:hint="default"/>
+      </w:rPr>
+    </w:lvl>
+    <w:lvl w:ilvl="4" w:tplc="04090003" w:tentative="1">
+      <w:start w:val="1"/>
+      <w:numFmt w:val="bullet"/>
+      <w:lvlText w:val="o"/>
+      <w:lvlJc w:val="left"/>
+      <w:pPr>
+        <w:ind w:left="3600" w:hanging="360"/>
+      </w:pPr>
+      <w:rPr>
+        <w:rFonts w:ascii="Courier New" w:hAnsi="Courier New" w:cs="Courier New" w:hint="default"/>
+      </w:rPr>
+    </w:lvl>
+    <w:lvl w:ilvl="5" w:tplc="04090005" w:tentative="1">
+      <w:start w:val="1"/>
+      <w:numFmt w:val="bullet"/>
+      <w:lvlText w:val=""/>
+      <w:lvlJc w:val="left"/>
+      <w:pPr>
+        <w:ind w:left="4320" w:hanging="360"/>
+      </w:pPr>
+      <w:rPr>
+        <w:rFonts w:ascii="Wingdings" w:hAnsi="Wingdings" w:hint="default"/>
+      </w:rPr>
+    </w:lvl>
+    <w:lvl w:ilvl="6" w:tplc="04090001" w:tentative="1">
+      <w:start w:val="1"/>
+      <w:numFmt w:val="bullet"/>
+      <w:lvlText w:val=""/>
+      <w:lvlJc w:val="left"/>
+      <w:pPr>
+        <w:ind w:left="5040" w:hanging="360"/>
+      </w:pPr>
+      <w:rPr>
+        <w:rFonts w:ascii="Symbol" w:hAnsi="Symbol" w:hint="default"/>
+      </w:rPr>
+    </w:lvl>
+    <w:lvl w:ilvl="7" w:tplc="04090003" w:tentative="1">
+      <w:start w:val="1"/>
+      <w:numFmt w:val="bullet"/>
+      <w:lvlText w:val="o"/>
+      <w:lvlJc w:val="left"/>
+      <w:pPr>
+        <w:ind w:left="5760" w:hanging="360"/>
+      </w:pPr>
+      <w:rPr>
+        <w:rFonts w:ascii="Courier New" w:hAnsi="Courier New" w:cs="Courier New" w:hint="default"/>
+      </w:rPr>
+    </w:lvl>
+    <w:lvl w:ilvl="8" w:tplc="04090005" w:tentative="1">
+      <w:start w:val="1"/>
+      <w:numFmt w:val="bullet"/>
+      <w:lvlText w:val=""/>
+      <w:lvlJc w:val="left"/>
+      <w:pPr>
+        <w:ind w:left="6480" w:hanging="360"/>
+      </w:pPr>
+      <w:rPr>
+        <w:rFonts w:ascii="Wingdings" w:hAnsi="Wingdings" w:hint="default"/>
+      </w:rPr>
+    </w:lvl>
+  </w:abstractNum>
+  <w:abstractNum w:abstractNumId="7" w15:restartNumberingAfterBreak="0">
     <w:nsid w:val="47537A2E"/>
     <w:multiLevelType w:val="hybridMultilevel"/>
     <w:tmpl w:val="C86EDB92"/>
@@ -2269,7 +2442,7 @@
       </w:rPr>
     </w:lvl>
   </w:abstractNum>
-  <w:abstractNum w:abstractNumId="7" w15:restartNumberingAfterBreak="0">
+  <w:abstractNum w:abstractNumId="8" w15:restartNumberingAfterBreak="0">
     <w:nsid w:val="4B1819F3"/>
     <w:multiLevelType w:val="hybridMultilevel"/>
     <w:tmpl w:val="57385078"/>
@@ -2382,7 +2555,7 @@
       </w:rPr>
     </w:lvl>
   </w:abstractNum>
-  <w:abstractNum w:abstractNumId="8" w15:restartNumberingAfterBreak="0">
+  <w:abstractNum w:abstractNumId="9" w15:restartNumberingAfterBreak="0">
     <w:nsid w:val="4E0138FB"/>
     <w:multiLevelType w:val="hybridMultilevel"/>
     <w:tmpl w:val="758C060E"/>
@@ -2495,7 +2668,119 @@
       </w:rPr>
     </w:lvl>
   </w:abstractNum>
-  <w:abstractNum w:abstractNumId="9" w15:restartNumberingAfterBreak="0">
+  <w:abstractNum w:abstractNumId="10" w15:restartNumberingAfterBreak="0">
+    <w:nsid w:val="55B672B4"/>
+    <w:multiLevelType w:val="hybridMultilevel"/>
+    <w:tmpl w:val="6B1A5FB4"/>
+    <w:lvl w:ilvl="0" w:tplc="91FA96D2">
+      <w:numFmt w:val="bullet"/>
+      <w:lvlText w:val="-"/>
+      <w:lvlJc w:val="left"/>
+      <w:pPr>
+        <w:ind w:left="720" w:hanging="360"/>
+      </w:pPr>
+      <w:rPr>
+        <w:rFonts w:ascii="Montserrat" w:eastAsiaTheme="minorHAnsi" w:hAnsi="Montserrat" w:cstheme="minorBidi" w:hint="default"/>
+      </w:rPr>
+    </w:lvl>
+    <w:lvl w:ilvl="1" w:tplc="04090003" w:tentative="1">
+      <w:start w:val="1"/>
+      <w:numFmt w:val="bullet"/>
+      <w:lvlText w:val="o"/>
+      <w:lvlJc w:val="left"/>
+      <w:pPr>
+        <w:ind w:left="1440" w:hanging="360"/>
+      </w:pPr>
+      <w:rPr>
+        <w:rFonts w:ascii="Courier New" w:hAnsi="Courier New" w:cs="Courier New" w:hint="default"/>
+      </w:rPr>
+    </w:lvl>
+    <w:lvl w:ilvl="2" w:tplc="04090005" w:tentative="1">
+      <w:start w:val="1"/>
+      <w:numFmt w:val="bullet"/>
+      <w:lvlText w:val=""/>
+      <w:lvlJc w:val="left"/>
+      <w:pPr>
+        <w:ind w:left="2160" w:hanging="360"/>
+      </w:pPr>
+      <w:rPr>
+        <w:rFonts w:ascii="Wingdings" w:hAnsi="Wingdings" w:hint="default"/>
+      </w:rPr>
+    </w:lvl>
+    <w:lvl w:ilvl="3" w:tplc="04090001" w:tentative="1">
+      <w:start w:val="1"/>
+      <w:numFmt w:val="bullet"/>
+      <w:lvlText w:val=""/>
+      <w:lvlJc w:val="left"/>
+      <w:pPr>
+        <w:ind w:left="2880" w:hanging="360"/>
+      </w:pPr>
+      <w:rPr>
+        <w:rFonts w:ascii="Symbol" w:hAnsi="Symbol" w:hint="default"/>
+      </w:rPr>
+    </w:lvl>
+    <w:lvl w:ilvl="4" w:tplc="04090003" w:tentative="1">
+      <w:start w:val="1"/>
+      <w:numFmt w:val="bullet"/>
+      <w:lvlText w:val="o"/>
+      <w:lvlJc w:val="left"/>
+      <w:pPr>
+        <w:ind w:left="3600" w:hanging="360"/>
+      </w:pPr>
+      <w:rPr>
+        <w:rFonts w:ascii="Courier New" w:hAnsi="Courier New" w:cs="Courier New" w:hint="default"/>
+      </w:rPr>
+    </w:lvl>
+    <w:lvl w:ilvl="5" w:tplc="04090005" w:tentative="1">
+      <w:start w:val="1"/>
+      <w:numFmt w:val="bullet"/>
+      <w:lvlText w:val=""/>
+      <w:lvlJc w:val="left"/>
+      <w:pPr>
+        <w:ind w:left="4320" w:hanging="360"/>
+      </w:pPr>
+      <w:rPr>
+        <w:rFonts w:ascii="Wingdings" w:hAnsi="Wingdings" w:hint="default"/>
+      </w:rPr>
+    </w:lvl>
+    <w:lvl w:ilvl="6" w:tplc="04090001" w:tentative="1">
+      <w:start w:val="1"/>
+      <w:numFmt w:val="bullet"/>
+      <w:lvlText w:val=""/>
+      <w:lvlJc w:val="left"/>
+      <w:pPr>
+        <w:ind w:left="5040" w:hanging="360"/>
+      </w:pPr>
+      <w:rPr>
+        <w:rFonts w:ascii="Symbol" w:hAnsi="Symbol" w:hint="default"/>
+      </w:rPr>
+    </w:lvl>
+    <w:lvl w:ilvl="7" w:tplc="04090003" w:tentative="1">
+      <w:start w:val="1"/>
+      <w:numFmt w:val="bullet"/>
+      <w:lvlText w:val="o"/>
+      <w:lvlJc w:val="left"/>
+      <w:pPr>
+        <w:ind w:left="5760" w:hanging="360"/>
+      </w:pPr>
+      <w:rPr>
+        <w:rFonts w:ascii="Courier New" w:hAnsi="Courier New" w:cs="Courier New" w:hint="default"/>
+      </w:rPr>
+    </w:lvl>
+    <w:lvl w:ilvl="8" w:tplc="04090005" w:tentative="1">
+      <w:start w:val="1"/>
+      <w:numFmt w:val="bullet"/>
+      <w:lvlText w:val=""/>
+      <w:lvlJc w:val="left"/>
+      <w:pPr>
+        <w:ind w:left="6480" w:hanging="360"/>
+      </w:pPr>
+      <w:rPr>
+        <w:rFonts w:ascii="Wingdings" w:hAnsi="Wingdings" w:hint="default"/>
+      </w:rPr>
+    </w:lvl>
+  </w:abstractNum>
+  <w:abstractNum w:abstractNumId="11" w15:restartNumberingAfterBreak="0">
     <w:nsid w:val="57731E29"/>
     <w:multiLevelType w:val="hybridMultilevel"/>
     <w:tmpl w:val="8E840A70"/>
@@ -2608,7 +2893,7 @@
       </w:rPr>
     </w:lvl>
   </w:abstractNum>
-  <w:abstractNum w:abstractNumId="10" w15:restartNumberingAfterBreak="0">
+  <w:abstractNum w:abstractNumId="12" w15:restartNumberingAfterBreak="0">
     <w:nsid w:val="6B057687"/>
     <w:multiLevelType w:val="hybridMultilevel"/>
     <w:tmpl w:val="F6F4A4DE"/>
@@ -2721,7 +3006,232 @@
       </w:rPr>
     </w:lvl>
   </w:abstractNum>
-  <w:abstractNum w:abstractNumId="11" w15:restartNumberingAfterBreak="0">
+  <w:abstractNum w:abstractNumId="13" w15:restartNumberingAfterBreak="0">
+    <w:nsid w:val="6C793A20"/>
+    <w:multiLevelType w:val="hybridMultilevel"/>
+    <w:tmpl w:val="25EAF872"/>
+    <w:lvl w:ilvl="0" w:tplc="04090001">
+      <w:start w:val="1"/>
+      <w:numFmt w:val="bullet"/>
+      <w:lvlText w:val=""/>
+      <w:lvlJc w:val="left"/>
+      <w:pPr>
+        <w:ind w:left="720" w:hanging="360"/>
+      </w:pPr>
+      <w:rPr>
+        <w:rFonts w:ascii="Symbol" w:hAnsi="Symbol" w:hint="default"/>
+      </w:rPr>
+    </w:lvl>
+    <w:lvl w:ilvl="1" w:tplc="04090003" w:tentative="1">
+      <w:start w:val="1"/>
+      <w:numFmt w:val="bullet"/>
+      <w:lvlText w:val="o"/>
+      <w:lvlJc w:val="left"/>
+      <w:pPr>
+        <w:ind w:left="1440" w:hanging="360"/>
+      </w:pPr>
+      <w:rPr>
+        <w:rFonts w:ascii="Courier New" w:hAnsi="Courier New" w:cs="Courier New" w:hint="default"/>
+      </w:rPr>
+    </w:lvl>
+    <w:lvl w:ilvl="2" w:tplc="04090005" w:tentative="1">
+      <w:start w:val="1"/>
+      <w:numFmt w:val="bullet"/>
+      <w:lvlText w:val=""/>
+      <w:lvlJc w:val="left"/>
+      <w:pPr>
+        <w:ind w:left="2160" w:hanging="360"/>
+      </w:pPr>
+      <w:rPr>
+        <w:rFonts w:ascii="Wingdings" w:hAnsi="Wingdings" w:hint="default"/>
+      </w:rPr>
+    </w:lvl>
+    <w:lvl w:ilvl="3" w:tplc="04090001" w:tentative="1">
+      <w:start w:val="1"/>
+      <w:numFmt w:val="bullet"/>
+      <w:lvlText w:val=""/>
+      <w:lvlJc w:val="left"/>
+      <w:pPr>
+        <w:ind w:left="2880" w:hanging="360"/>
+      </w:pPr>
+      <w:rPr>
+        <w:rFonts w:ascii="Symbol" w:hAnsi="Symbol" w:hint="default"/>
+      </w:rPr>
+    </w:lvl>
+    <w:lvl w:ilvl="4" w:tplc="04090003" w:tentative="1">
+      <w:start w:val="1"/>
+      <w:numFmt w:val="bullet"/>
+      <w:lvlText w:val="o"/>
+      <w:lvlJc w:val="left"/>
+      <w:pPr>
+        <w:ind w:left="3600" w:hanging="360"/>
+      </w:pPr>
+      <w:rPr>
+        <w:rFonts w:ascii="Courier New" w:hAnsi="Courier New" w:cs="Courier New" w:hint="default"/>
+      </w:rPr>
+    </w:lvl>
+    <w:lvl w:ilvl="5" w:tplc="04090005" w:tentative="1">
+      <w:start w:val="1"/>
+      <w:numFmt w:val="bullet"/>
+      <w:lvlText w:val=""/>
+      <w:lvlJc w:val="left"/>
+      <w:pPr>
+        <w:ind w:left="4320" w:hanging="360"/>
+      </w:pPr>
+      <w:rPr>
+        <w:rFonts w:ascii="Wingdings" w:hAnsi="Wingdings" w:hint="default"/>
+      </w:rPr>
+    </w:lvl>
+    <w:lvl w:ilvl="6" w:tplc="04090001" w:tentative="1">
+      <w:start w:val="1"/>
+      <w:numFmt w:val="bullet"/>
+      <w:lvlText w:val=""/>
+      <w:lvlJc w:val="left"/>
+      <w:pPr>
+        <w:ind w:left="5040" w:hanging="360"/>
+      </w:pPr>
+      <w:rPr>
+        <w:rFonts w:ascii="Symbol" w:hAnsi="Symbol" w:hint="default"/>
+      </w:rPr>
+    </w:lvl>
+    <w:lvl w:ilvl="7" w:tplc="04090003" w:tentative="1">
+      <w:start w:val="1"/>
+      <w:numFmt w:val="bullet"/>
+      <w:lvlText w:val="o"/>
+      <w:lvlJc w:val="left"/>
+      <w:pPr>
+        <w:ind w:left="5760" w:hanging="360"/>
+      </w:pPr>
+      <w:rPr>
+        <w:rFonts w:ascii="Courier New" w:hAnsi="Courier New" w:cs="Courier New" w:hint="default"/>
+      </w:rPr>
+    </w:lvl>
+    <w:lvl w:ilvl="8" w:tplc="04090005" w:tentative="1">
+      <w:start w:val="1"/>
+      <w:numFmt w:val="bullet"/>
+      <w:lvlText w:val=""/>
+      <w:lvlJc w:val="left"/>
+      <w:pPr>
+        <w:ind w:left="6480" w:hanging="360"/>
+      </w:pPr>
+      <w:rPr>
+        <w:rFonts w:ascii="Wingdings" w:hAnsi="Wingdings" w:hint="default"/>
+      </w:rPr>
+    </w:lvl>
+  </w:abstractNum>
+  <w:abstractNum w:abstractNumId="14" w15:restartNumberingAfterBreak="0">
+    <w:nsid w:val="72184FEC"/>
+    <w:multiLevelType w:val="hybridMultilevel"/>
+    <w:tmpl w:val="9E8CCDA0"/>
+    <w:lvl w:ilvl="0" w:tplc="91FA96D2">
+      <w:numFmt w:val="bullet"/>
+      <w:lvlText w:val="-"/>
+      <w:lvlJc w:val="left"/>
+      <w:pPr>
+        <w:ind w:left="720" w:hanging="360"/>
+      </w:pPr>
+      <w:rPr>
+        <w:rFonts w:ascii="Montserrat" w:eastAsiaTheme="minorHAnsi" w:hAnsi="Montserrat" w:cstheme="minorBidi" w:hint="default"/>
+      </w:rPr>
+    </w:lvl>
+    <w:lvl w:ilvl="1" w:tplc="04090003" w:tentative="1">
+      <w:start w:val="1"/>
+      <w:numFmt w:val="bullet"/>
+      <w:lvlText w:val="o"/>
+      <w:lvlJc w:val="left"/>
+      <w:pPr>
+        <w:ind w:left="1440" w:hanging="360"/>
+      </w:pPr>
+      <w:rPr>
+        <w:rFonts w:ascii="Courier New" w:hAnsi="Courier New" w:cs="Courier New" w:hint="default"/>
+      </w:rPr>
+    </w:lvl>
+    <w:lvl w:ilvl="2" w:tplc="04090005" w:tentative="1">
+      <w:start w:val="1"/>
+      <w:numFmt w:val="bullet"/>
+      <w:lvlText w:val=""/>
+      <w:lvlJc w:val="left"/>
+      <w:pPr>
+        <w:ind w:left="2160" w:hanging="360"/>
+      </w:pPr>
+      <w:rPr>
+        <w:rFonts w:ascii="Wingdings" w:hAnsi="Wingdings" w:hint="default"/>
+      </w:rPr>
+    </w:lvl>
+    <w:lvl w:ilvl="3" w:tplc="04090001" w:tentative="1">
+      <w:start w:val="1"/>
+      <w:numFmt w:val="bullet"/>
+      <w:lvlText w:val=""/>
+      <w:lvlJc w:val="left"/>
+      <w:pPr>
+        <w:ind w:left="2880" w:hanging="360"/>
+      </w:pPr>
+      <w:rPr>
+        <w:rFonts w:ascii="Symbol" w:hAnsi="Symbol" w:hint="default"/>
+      </w:rPr>
+    </w:lvl>
+    <w:lvl w:ilvl="4" w:tplc="04090003" w:tentative="1">
+      <w:start w:val="1"/>
+      <w:numFmt w:val="bullet"/>
+      <w:lvlText w:val="o"/>
+      <w:lvlJc w:val="left"/>
+      <w:pPr>
+        <w:ind w:left="3600" w:hanging="360"/>
+      </w:pPr>
+      <w:rPr>
+        <w:rFonts w:ascii="Courier New" w:hAnsi="Courier New" w:cs="Courier New" w:hint="default"/>
+      </w:rPr>
+    </w:lvl>
+    <w:lvl w:ilvl="5" w:tplc="04090005" w:tentative="1">
+      <w:start w:val="1"/>
+      <w:numFmt w:val="bullet"/>
+      <w:lvlText w:val=""/>
+      <w:lvlJc w:val="left"/>
+      <w:pPr>
+        <w:ind w:left="4320" w:hanging="360"/>
+      </w:pPr>
+      <w:rPr>
+        <w:rFonts w:ascii="Wingdings" w:hAnsi="Wingdings" w:hint="default"/>
+      </w:rPr>
+    </w:lvl>
+    <w:lvl w:ilvl="6" w:tplc="04090001" w:tentative="1">
+      <w:start w:val="1"/>
+      <w:numFmt w:val="bullet"/>
+      <w:lvlText w:val=""/>
+      <w:lvlJc w:val="left"/>
+      <w:pPr>
+        <w:ind w:left="5040" w:hanging="360"/>
+      </w:pPr>
+      <w:rPr>
+        <w:rFonts w:ascii="Symbol" w:hAnsi="Symbol" w:hint="default"/>
+      </w:rPr>
+    </w:lvl>
+    <w:lvl w:ilvl="7" w:tplc="04090003" w:tentative="1">
+      <w:start w:val="1"/>
+      <w:numFmt w:val="bullet"/>
+      <w:lvlText w:val="o"/>
+      <w:lvlJc w:val="left"/>
+      <w:pPr>
+        <w:ind w:left="5760" w:hanging="360"/>
+      </w:pPr>
+      <w:rPr>
+        <w:rFonts w:ascii="Courier New" w:hAnsi="Courier New" w:cs="Courier New" w:hint="default"/>
+      </w:rPr>
+    </w:lvl>
+    <w:lvl w:ilvl="8" w:tplc="04090005" w:tentative="1">
+      <w:start w:val="1"/>
+      <w:numFmt w:val="bullet"/>
+      <w:lvlText w:val=""/>
+      <w:lvlJc w:val="left"/>
+      <w:pPr>
+        <w:ind w:left="6480" w:hanging="360"/>
+      </w:pPr>
+      <w:rPr>
+        <w:rFonts w:ascii="Wingdings" w:hAnsi="Wingdings" w:hint="default"/>
+      </w:rPr>
+    </w:lvl>
+  </w:abstractNum>
+  <w:abstractNum w:abstractNumId="15" w15:restartNumberingAfterBreak="0">
     <w:nsid w:val="74D264C1"/>
     <w:multiLevelType w:val="hybridMultilevel"/>
     <w:tmpl w:val="7B306D8A"/>
@@ -2841,34 +3351,46 @@
     <w:abstractNumId w:val="4"/>
   </w:num>
   <w:num w:numId="3">
-    <w:abstractNumId w:val="11"/>
+    <w:abstractNumId w:val="15"/>
   </w:num>
   <w:num w:numId="4">
-    <w:abstractNumId w:val="6"/>
+    <w:abstractNumId w:val="7"/>
   </w:num>
   <w:num w:numId="5">
     <w:abstractNumId w:val="5"/>
   </w:num>
   <w:num w:numId="6">
-    <w:abstractNumId w:val="9"/>
+    <w:abstractNumId w:val="11"/>
   </w:num>
   <w:num w:numId="7">
-    <w:abstractNumId w:val="10"/>
+    <w:abstractNumId w:val="12"/>
   </w:num>
   <w:num w:numId="8">
     <w:abstractNumId w:val="1"/>
   </w:num>
   <w:num w:numId="9">
-    <w:abstractNumId w:val="7"/>
+    <w:abstractNumId w:val="8"/>
   </w:num>
   <w:num w:numId="10">
     <w:abstractNumId w:val="2"/>
   </w:num>
   <w:num w:numId="11">
-    <w:abstractNumId w:val="8"/>
+    <w:abstractNumId w:val="9"/>
   </w:num>
   <w:num w:numId="12">
     <w:abstractNumId w:val="0"/>
+  </w:num>
+  <w:num w:numId="13">
+    <w:abstractNumId w:val="10"/>
+  </w:num>
+  <w:num w:numId="14">
+    <w:abstractNumId w:val="14"/>
+  </w:num>
+  <w:num w:numId="15">
+    <w:abstractNumId w:val="13"/>
+  </w:num>
+  <w:num w:numId="16">
+    <w:abstractNumId w:val="6"/>
   </w:num>
 </w:numbering>
 </file>

</xml_diff>

<commit_message>
minor updates to fix build warnings
</commit_message>
<xml_diff>
--- a/public/PranshuGuptaResume.docx
+++ b/public/PranshuGuptaResume.docx
@@ -1,6 +1,6 @@
 
 <file path=word/document.xml><?xml version="1.0" encoding="utf-8"?>
-<w:document xmlns:wpc="http://schemas.microsoft.com/office/word/2010/wordprocessingCanvas" xmlns:cx="http://schemas.microsoft.com/office/drawing/2014/chartex" xmlns:cx1="http://schemas.microsoft.com/office/drawing/2015/9/8/chartex" xmlns:cx2="http://schemas.microsoft.com/office/drawing/2015/10/21/chartex" xmlns:cx3="http://schemas.microsoft.com/office/drawing/2016/5/9/chartex" xmlns:cx4="http://schemas.microsoft.com/office/drawing/2016/5/10/chartex" xmlns:cx5="http://schemas.microsoft.com/office/drawing/2016/5/11/chartex" xmlns:cx6="http://schemas.microsoft.com/office/drawing/2016/5/12/chartex" xmlns:cx7="http://schemas.microsoft.com/office/drawing/2016/5/13/chartex" xmlns:cx8="http://schemas.microsoft.com/office/drawing/2016/5/14/chartex" xmlns:mc="http://schemas.openxmlformats.org/markup-compatibility/2006" xmlns:aink="http://schemas.microsoft.com/office/drawing/2016/ink" xmlns:am3d="http://schemas.microsoft.com/office/drawing/2017/model3d" xmlns:o="urn:schemas-microsoft-com:office:office" xmlns:r="http://schemas.openxmlformats.org/officeDocument/2006/relationships" xmlns:m="http://schemas.openxmlformats.org/officeDocument/2006/math" xmlns:v="urn:schemas-microsoft-com:vml" xmlns:wp14="http://schemas.microsoft.com/office/word/2010/wordprocessingDrawing" xmlns:wp="http://schemas.openxmlformats.org/drawingml/2006/wordprocessingDrawing" xmlns:w10="urn:schemas-microsoft-com:office:word" xmlns:w="http://schemas.openxmlformats.org/wordprocessingml/2006/main" xmlns:w14="http://schemas.microsoft.com/office/word/2010/wordml" xmlns:w15="http://schemas.microsoft.com/office/word/2012/wordml" xmlns:w16cex="http://schemas.microsoft.com/office/word/2018/wordml/cex" xmlns:w16cid="http://schemas.microsoft.com/office/word/2016/wordml/cid" xmlns:w16="http://schemas.microsoft.com/office/word/2018/wordml" xmlns:w16sdtdh="http://schemas.microsoft.com/office/word/2020/wordml/sdtdatahash" xmlns:w16se="http://schemas.microsoft.com/office/word/2015/wordml/symex" xmlns:wpg="http://schemas.microsoft.com/office/word/2010/wordprocessingGroup" xmlns:wpi="http://schemas.microsoft.com/office/word/2010/wordprocessingInk" xmlns:wne="http://schemas.microsoft.com/office/word/2006/wordml" xmlns:wps="http://schemas.microsoft.com/office/word/2010/wordprocessingShape" mc:Ignorable="w14 w15 w16se w16cid w16 w16cex w16sdtdh wp14">
+<w:document xmlns:wpc="http://schemas.microsoft.com/office/word/2010/wordprocessingCanvas" xmlns:cx="http://schemas.microsoft.com/office/drawing/2014/chartex" xmlns:cx1="http://schemas.microsoft.com/office/drawing/2015/9/8/chartex" xmlns:cx2="http://schemas.microsoft.com/office/drawing/2015/10/21/chartex" xmlns:cx3="http://schemas.microsoft.com/office/drawing/2016/5/9/chartex" xmlns:cx4="http://schemas.microsoft.com/office/drawing/2016/5/10/chartex" xmlns:cx5="http://schemas.microsoft.com/office/drawing/2016/5/11/chartex" xmlns:cx6="http://schemas.microsoft.com/office/drawing/2016/5/12/chartex" xmlns:cx7="http://schemas.microsoft.com/office/drawing/2016/5/13/chartex" xmlns:cx8="http://schemas.microsoft.com/office/drawing/2016/5/14/chartex" xmlns:mc="http://schemas.openxmlformats.org/markup-compatibility/2006" xmlns:aink="http://schemas.microsoft.com/office/drawing/2016/ink" xmlns:am3d="http://schemas.microsoft.com/office/drawing/2017/model3d" xmlns:o="urn:schemas-microsoft-com:office:office" xmlns:oel="http://schemas.microsoft.com/office/2019/extlst" xmlns:r="http://schemas.openxmlformats.org/officeDocument/2006/relationships" xmlns:m="http://schemas.openxmlformats.org/officeDocument/2006/math" xmlns:v="urn:schemas-microsoft-com:vml" xmlns:wp14="http://schemas.microsoft.com/office/word/2010/wordprocessingDrawing" xmlns:wp="http://schemas.openxmlformats.org/drawingml/2006/wordprocessingDrawing" xmlns:w10="urn:schemas-microsoft-com:office:word" xmlns:w="http://schemas.openxmlformats.org/wordprocessingml/2006/main" xmlns:w14="http://schemas.microsoft.com/office/word/2010/wordml" xmlns:w15="http://schemas.microsoft.com/office/word/2012/wordml" xmlns:w16cex="http://schemas.microsoft.com/office/word/2018/wordml/cex" xmlns:w16cid="http://schemas.microsoft.com/office/word/2016/wordml/cid" xmlns:w16="http://schemas.microsoft.com/office/word/2018/wordml" xmlns:w16du="http://schemas.microsoft.com/office/word/2023/wordml/word16du" xmlns:w16sdtdh="http://schemas.microsoft.com/office/word/2020/wordml/sdtdatahash" xmlns:w16se="http://schemas.microsoft.com/office/word/2015/wordml/symex" xmlns:wpg="http://schemas.microsoft.com/office/word/2010/wordprocessingGroup" xmlns:wpi="http://schemas.microsoft.com/office/word/2010/wordprocessingInk" xmlns:wne="http://schemas.microsoft.com/office/word/2006/wordml" xmlns:wps="http://schemas.microsoft.com/office/word/2010/wordprocessingShape" mc:Ignorable="w14 w15 w16se w16cid w16 w16cex w16sdtdh w16du wp14">
   <w:body>
     <w:p>
       <w:pPr>
@@ -23,7 +23,14 @@
           <w:b/>
           <w:bCs/>
         </w:rPr>
-        <w:t>SOFTWARE ENGINEER II</w:t>
+        <w:t xml:space="preserve">SENIOR </w:t>
+      </w:r>
+      <w:r>
+        <w:rPr>
+          <w:b/>
+          <w:bCs/>
+        </w:rPr>
+        <w:t>SOFTWARE ENGINEER</w:t>
       </w:r>
     </w:p>
     <w:p>
@@ -219,15 +226,7 @@
         <w:t>Implemented improvements in async callback design</w:t>
       </w:r>
       <w:r>
-        <w:t xml:space="preserve">, </w:t>
-      </w:r>
-      <w:proofErr w:type="gramStart"/>
-      <w:r>
-        <w:t>eliminating</w:t>
-      </w:r>
-      <w:proofErr w:type="gramEnd"/>
-      <w:r>
-        <w:t xml:space="preserve"> storage throttling in job lookups.</w:t>
+        <w:t>, eliminating storage throttling in job lookups.</w:t>
       </w:r>
     </w:p>
     <w:p>
@@ -239,15 +238,7 @@
         </w:numPr>
       </w:pPr>
       <w:r>
-        <w:t xml:space="preserve">Designed and implemented jobs to </w:t>
-      </w:r>
-      <w:proofErr w:type="gramStart"/>
-      <w:r>
-        <w:t>delete</w:t>
-      </w:r>
-      <w:proofErr w:type="gramEnd"/>
-      <w:r>
-        <w:t xml:space="preserve"> resources at different scopes</w:t>
+        <w:t>Designed and implemented jobs to delete resources at different scopes</w:t>
       </w:r>
       <w:r>
         <w:t xml:space="preserve">, </w:t>
@@ -363,15 +354,7 @@
         <w:t xml:space="preserve">with file uploads </w:t>
       </w:r>
       <w:r>
-        <w:t xml:space="preserve">by </w:t>
-      </w:r>
-      <w:proofErr w:type="gramStart"/>
-      <w:r>
-        <w:t>optimizing</w:t>
-      </w:r>
-      <w:proofErr w:type="gramEnd"/>
-      <w:r>
-        <w:t xml:space="preserve"> SQL </w:t>
+        <w:t xml:space="preserve">by optimizing SQL </w:t>
       </w:r>
       <w:r>
         <w:t>stored procedures.</w:t>
@@ -417,21 +400,7 @@
         <w:rPr>
           <w:color w:val="0D0D0D" w:themeColor="text1" w:themeTint="F2"/>
         </w:rPr>
-        <w:t xml:space="preserve">, M., Saha, K., Gupta, P. et al. </w:t>
-      </w:r>
-      <w:proofErr w:type="gramStart"/>
-      <w:r>
-        <w:rPr>
-          <w:color w:val="0D0D0D" w:themeColor="text1" w:themeTint="F2"/>
-        </w:rPr>
-        <w:t>Impacts</w:t>
-      </w:r>
-      <w:proofErr w:type="gramEnd"/>
-      <w:r>
-        <w:rPr>
-          <w:color w:val="0D0D0D" w:themeColor="text1" w:themeTint="F2"/>
-        </w:rPr>
-        <w:t xml:space="preserve"> of school shooter drills on the psychological well-being of American K-12 school communities: a social media study. Humanit</w:t>
+        <w:t>, M., Saha, K., Gupta, P. et al. Impacts of school shooter drills on the psychological well-being of American K-12 school communities: a social media study. Humanit</w:t>
       </w:r>
       <w:r>
         <w:rPr>
@@ -690,7 +659,7 @@
 </file>
 
 <file path=word/endnotes.xml><?xml version="1.0" encoding="utf-8"?>
-<w:endnotes xmlns:wpc="http://schemas.microsoft.com/office/word/2010/wordprocessingCanvas" xmlns:cx="http://schemas.microsoft.com/office/drawing/2014/chartex" xmlns:cx1="http://schemas.microsoft.com/office/drawing/2015/9/8/chartex" xmlns:cx2="http://schemas.microsoft.com/office/drawing/2015/10/21/chartex" xmlns:cx3="http://schemas.microsoft.com/office/drawing/2016/5/9/chartex" xmlns:cx4="http://schemas.microsoft.com/office/drawing/2016/5/10/chartex" xmlns:cx5="http://schemas.microsoft.com/office/drawing/2016/5/11/chartex" xmlns:cx6="http://schemas.microsoft.com/office/drawing/2016/5/12/chartex" xmlns:cx7="http://schemas.microsoft.com/office/drawing/2016/5/13/chartex" xmlns:cx8="http://schemas.microsoft.com/office/drawing/2016/5/14/chartex" xmlns:mc="http://schemas.openxmlformats.org/markup-compatibility/2006" xmlns:aink="http://schemas.microsoft.com/office/drawing/2016/ink" xmlns:am3d="http://schemas.microsoft.com/office/drawing/2017/model3d" xmlns:o="urn:schemas-microsoft-com:office:office" xmlns:r="http://schemas.openxmlformats.org/officeDocument/2006/relationships" xmlns:m="http://schemas.openxmlformats.org/officeDocument/2006/math" xmlns:v="urn:schemas-microsoft-com:vml" xmlns:wp14="http://schemas.microsoft.com/office/word/2010/wordprocessingDrawing" xmlns:wp="http://schemas.openxmlformats.org/drawingml/2006/wordprocessingDrawing" xmlns:w10="urn:schemas-microsoft-com:office:word" xmlns:w="http://schemas.openxmlformats.org/wordprocessingml/2006/main" xmlns:w14="http://schemas.microsoft.com/office/word/2010/wordml" xmlns:w15="http://schemas.microsoft.com/office/word/2012/wordml" xmlns:w16cex="http://schemas.microsoft.com/office/word/2018/wordml/cex" xmlns:w16cid="http://schemas.microsoft.com/office/word/2016/wordml/cid" xmlns:w16="http://schemas.microsoft.com/office/word/2018/wordml" xmlns:w16sdtdh="http://schemas.microsoft.com/office/word/2020/wordml/sdtdatahash" xmlns:w16se="http://schemas.microsoft.com/office/word/2015/wordml/symex" xmlns:wpg="http://schemas.microsoft.com/office/word/2010/wordprocessingGroup" xmlns:wpi="http://schemas.microsoft.com/office/word/2010/wordprocessingInk" xmlns:wne="http://schemas.microsoft.com/office/word/2006/wordml" xmlns:wps="http://schemas.microsoft.com/office/word/2010/wordprocessingShape" mc:Ignorable="w14 w15 w16se w16cid w16 w16cex w16sdtdh wp14">
+<w:endnotes xmlns:wpc="http://schemas.microsoft.com/office/word/2010/wordprocessingCanvas" xmlns:cx="http://schemas.microsoft.com/office/drawing/2014/chartex" xmlns:cx1="http://schemas.microsoft.com/office/drawing/2015/9/8/chartex" xmlns:cx2="http://schemas.microsoft.com/office/drawing/2015/10/21/chartex" xmlns:cx3="http://schemas.microsoft.com/office/drawing/2016/5/9/chartex" xmlns:cx4="http://schemas.microsoft.com/office/drawing/2016/5/10/chartex" xmlns:cx5="http://schemas.microsoft.com/office/drawing/2016/5/11/chartex" xmlns:cx6="http://schemas.microsoft.com/office/drawing/2016/5/12/chartex" xmlns:cx7="http://schemas.microsoft.com/office/drawing/2016/5/13/chartex" xmlns:cx8="http://schemas.microsoft.com/office/drawing/2016/5/14/chartex" xmlns:mc="http://schemas.openxmlformats.org/markup-compatibility/2006" xmlns:aink="http://schemas.microsoft.com/office/drawing/2016/ink" xmlns:am3d="http://schemas.microsoft.com/office/drawing/2017/model3d" xmlns:o="urn:schemas-microsoft-com:office:office" xmlns:oel="http://schemas.microsoft.com/office/2019/extlst" xmlns:r="http://schemas.openxmlformats.org/officeDocument/2006/relationships" xmlns:m="http://schemas.openxmlformats.org/officeDocument/2006/math" xmlns:v="urn:schemas-microsoft-com:vml" xmlns:wp14="http://schemas.microsoft.com/office/word/2010/wordprocessingDrawing" xmlns:wp="http://schemas.openxmlformats.org/drawingml/2006/wordprocessingDrawing" xmlns:w10="urn:schemas-microsoft-com:office:word" xmlns:w="http://schemas.openxmlformats.org/wordprocessingml/2006/main" xmlns:w14="http://schemas.microsoft.com/office/word/2010/wordml" xmlns:w15="http://schemas.microsoft.com/office/word/2012/wordml" xmlns:w16cex="http://schemas.microsoft.com/office/word/2018/wordml/cex" xmlns:w16cid="http://schemas.microsoft.com/office/word/2016/wordml/cid" xmlns:w16="http://schemas.microsoft.com/office/word/2018/wordml" xmlns:w16du="http://schemas.microsoft.com/office/word/2023/wordml/word16du" xmlns:w16sdtdh="http://schemas.microsoft.com/office/word/2020/wordml/sdtdatahash" xmlns:w16se="http://schemas.microsoft.com/office/word/2015/wordml/symex" xmlns:wpg="http://schemas.microsoft.com/office/word/2010/wordprocessingGroup" xmlns:wpi="http://schemas.microsoft.com/office/word/2010/wordprocessingInk" xmlns:wne="http://schemas.microsoft.com/office/word/2006/wordml" xmlns:wps="http://schemas.microsoft.com/office/word/2010/wordprocessingShape" mc:Ignorable="w14 w15 w16se w16cid w16 w16cex w16sdtdh w16du wp14">
   <w:endnote w:type="separator" w:id="-1">
     <w:p>
       <w:pPr>
@@ -715,7 +684,7 @@
 </file>
 
 <file path=word/footnotes.xml><?xml version="1.0" encoding="utf-8"?>
-<w:footnotes xmlns:wpc="http://schemas.microsoft.com/office/word/2010/wordprocessingCanvas" xmlns:cx="http://schemas.microsoft.com/office/drawing/2014/chartex" xmlns:cx1="http://schemas.microsoft.com/office/drawing/2015/9/8/chartex" xmlns:cx2="http://schemas.microsoft.com/office/drawing/2015/10/21/chartex" xmlns:cx3="http://schemas.microsoft.com/office/drawing/2016/5/9/chartex" xmlns:cx4="http://schemas.microsoft.com/office/drawing/2016/5/10/chartex" xmlns:cx5="http://schemas.microsoft.com/office/drawing/2016/5/11/chartex" xmlns:cx6="http://schemas.microsoft.com/office/drawing/2016/5/12/chartex" xmlns:cx7="http://schemas.microsoft.com/office/drawing/2016/5/13/chartex" xmlns:cx8="http://schemas.microsoft.com/office/drawing/2016/5/14/chartex" xmlns:mc="http://schemas.openxmlformats.org/markup-compatibility/2006" xmlns:aink="http://schemas.microsoft.com/office/drawing/2016/ink" xmlns:am3d="http://schemas.microsoft.com/office/drawing/2017/model3d" xmlns:o="urn:schemas-microsoft-com:office:office" xmlns:r="http://schemas.openxmlformats.org/officeDocument/2006/relationships" xmlns:m="http://schemas.openxmlformats.org/officeDocument/2006/math" xmlns:v="urn:schemas-microsoft-com:vml" xmlns:wp14="http://schemas.microsoft.com/office/word/2010/wordprocessingDrawing" xmlns:wp="http://schemas.openxmlformats.org/drawingml/2006/wordprocessingDrawing" xmlns:w10="urn:schemas-microsoft-com:office:word" xmlns:w="http://schemas.openxmlformats.org/wordprocessingml/2006/main" xmlns:w14="http://schemas.microsoft.com/office/word/2010/wordml" xmlns:w15="http://schemas.microsoft.com/office/word/2012/wordml" xmlns:w16cex="http://schemas.microsoft.com/office/word/2018/wordml/cex" xmlns:w16cid="http://schemas.microsoft.com/office/word/2016/wordml/cid" xmlns:w16="http://schemas.microsoft.com/office/word/2018/wordml" xmlns:w16sdtdh="http://schemas.microsoft.com/office/word/2020/wordml/sdtdatahash" xmlns:w16se="http://schemas.microsoft.com/office/word/2015/wordml/symex" xmlns:wpg="http://schemas.microsoft.com/office/word/2010/wordprocessingGroup" xmlns:wpi="http://schemas.microsoft.com/office/word/2010/wordprocessingInk" xmlns:wne="http://schemas.microsoft.com/office/word/2006/wordml" xmlns:wps="http://schemas.microsoft.com/office/word/2010/wordprocessingShape" mc:Ignorable="w14 w15 w16se w16cid w16 w16cex w16sdtdh wp14">
+<w:footnotes xmlns:wpc="http://schemas.microsoft.com/office/word/2010/wordprocessingCanvas" xmlns:cx="http://schemas.microsoft.com/office/drawing/2014/chartex" xmlns:cx1="http://schemas.microsoft.com/office/drawing/2015/9/8/chartex" xmlns:cx2="http://schemas.microsoft.com/office/drawing/2015/10/21/chartex" xmlns:cx3="http://schemas.microsoft.com/office/drawing/2016/5/9/chartex" xmlns:cx4="http://schemas.microsoft.com/office/drawing/2016/5/10/chartex" xmlns:cx5="http://schemas.microsoft.com/office/drawing/2016/5/11/chartex" xmlns:cx6="http://schemas.microsoft.com/office/drawing/2016/5/12/chartex" xmlns:cx7="http://schemas.microsoft.com/office/drawing/2016/5/13/chartex" xmlns:cx8="http://schemas.microsoft.com/office/drawing/2016/5/14/chartex" xmlns:mc="http://schemas.openxmlformats.org/markup-compatibility/2006" xmlns:aink="http://schemas.microsoft.com/office/drawing/2016/ink" xmlns:am3d="http://schemas.microsoft.com/office/drawing/2017/model3d" xmlns:o="urn:schemas-microsoft-com:office:office" xmlns:oel="http://schemas.microsoft.com/office/2019/extlst" xmlns:r="http://schemas.openxmlformats.org/officeDocument/2006/relationships" xmlns:m="http://schemas.openxmlformats.org/officeDocument/2006/math" xmlns:v="urn:schemas-microsoft-com:vml" xmlns:wp14="http://schemas.microsoft.com/office/word/2010/wordprocessingDrawing" xmlns:wp="http://schemas.openxmlformats.org/drawingml/2006/wordprocessingDrawing" xmlns:w10="urn:schemas-microsoft-com:office:word" xmlns:w="http://schemas.openxmlformats.org/wordprocessingml/2006/main" xmlns:w14="http://schemas.microsoft.com/office/word/2010/wordml" xmlns:w15="http://schemas.microsoft.com/office/word/2012/wordml" xmlns:w16cex="http://schemas.microsoft.com/office/word/2018/wordml/cex" xmlns:w16cid="http://schemas.microsoft.com/office/word/2016/wordml/cid" xmlns:w16="http://schemas.microsoft.com/office/word/2018/wordml" xmlns:w16du="http://schemas.microsoft.com/office/word/2023/wordml/word16du" xmlns:w16sdtdh="http://schemas.microsoft.com/office/word/2020/wordml/sdtdatahash" xmlns:w16se="http://schemas.microsoft.com/office/word/2015/wordml/symex" xmlns:wpg="http://schemas.microsoft.com/office/word/2010/wordprocessingGroup" xmlns:wpi="http://schemas.microsoft.com/office/word/2010/wordprocessingInk" xmlns:wne="http://schemas.microsoft.com/office/word/2006/wordml" xmlns:wps="http://schemas.microsoft.com/office/word/2010/wordprocessingShape" mc:Ignorable="w14 w15 w16se w16cid w16 w16cex w16sdtdh w16du wp14">
   <w:footnote w:type="separator" w:id="-1">
     <w:p>
       <w:pPr>
@@ -740,7 +709,7 @@
 </file>
 
 <file path=word/numbering.xml><?xml version="1.0" encoding="utf-8"?>
-<w:numbering xmlns:wpc="http://schemas.microsoft.com/office/word/2010/wordprocessingCanvas" xmlns:cx="http://schemas.microsoft.com/office/drawing/2014/chartex" xmlns:cx1="http://schemas.microsoft.com/office/drawing/2015/9/8/chartex" xmlns:cx2="http://schemas.microsoft.com/office/drawing/2015/10/21/chartex" xmlns:cx3="http://schemas.microsoft.com/office/drawing/2016/5/9/chartex" xmlns:cx4="http://schemas.microsoft.com/office/drawing/2016/5/10/chartex" xmlns:cx5="http://schemas.microsoft.com/office/drawing/2016/5/11/chartex" xmlns:cx6="http://schemas.microsoft.com/office/drawing/2016/5/12/chartex" xmlns:cx7="http://schemas.microsoft.com/office/drawing/2016/5/13/chartex" xmlns:cx8="http://schemas.microsoft.com/office/drawing/2016/5/14/chartex" xmlns:mc="http://schemas.openxmlformats.org/markup-compatibility/2006" xmlns:aink="http://schemas.microsoft.com/office/drawing/2016/ink" xmlns:am3d="http://schemas.microsoft.com/office/drawing/2017/model3d" xmlns:o="urn:schemas-microsoft-com:office:office" xmlns:r="http://schemas.openxmlformats.org/officeDocument/2006/relationships" xmlns:m="http://schemas.openxmlformats.org/officeDocument/2006/math" xmlns:v="urn:schemas-microsoft-com:vml" xmlns:wp14="http://schemas.microsoft.com/office/word/2010/wordprocessingDrawing" xmlns:wp="http://schemas.openxmlformats.org/drawingml/2006/wordprocessingDrawing" xmlns:w10="urn:schemas-microsoft-com:office:word" xmlns:w="http://schemas.openxmlformats.org/wordprocessingml/2006/main" xmlns:w14="http://schemas.microsoft.com/office/word/2010/wordml" xmlns:w15="http://schemas.microsoft.com/office/word/2012/wordml" xmlns:w16cex="http://schemas.microsoft.com/office/word/2018/wordml/cex" xmlns:w16cid="http://schemas.microsoft.com/office/word/2016/wordml/cid" xmlns:w16="http://schemas.microsoft.com/office/word/2018/wordml" xmlns:w16sdtdh="http://schemas.microsoft.com/office/word/2020/wordml/sdtdatahash" xmlns:w16se="http://schemas.microsoft.com/office/word/2015/wordml/symex" xmlns:wpg="http://schemas.microsoft.com/office/word/2010/wordprocessingGroup" xmlns:wpi="http://schemas.microsoft.com/office/word/2010/wordprocessingInk" xmlns:wne="http://schemas.microsoft.com/office/word/2006/wordml" xmlns:wps="http://schemas.microsoft.com/office/word/2010/wordprocessingShape" mc:Ignorable="w14 w15 w16se w16cid w16 w16cex w16sdtdh wp14">
+<w:numbering xmlns:wpc="http://schemas.microsoft.com/office/word/2010/wordprocessingCanvas" xmlns:cx="http://schemas.microsoft.com/office/drawing/2014/chartex" xmlns:cx1="http://schemas.microsoft.com/office/drawing/2015/9/8/chartex" xmlns:cx2="http://schemas.microsoft.com/office/drawing/2015/10/21/chartex" xmlns:cx3="http://schemas.microsoft.com/office/drawing/2016/5/9/chartex" xmlns:cx4="http://schemas.microsoft.com/office/drawing/2016/5/10/chartex" xmlns:cx5="http://schemas.microsoft.com/office/drawing/2016/5/11/chartex" xmlns:cx6="http://schemas.microsoft.com/office/drawing/2016/5/12/chartex" xmlns:cx7="http://schemas.microsoft.com/office/drawing/2016/5/13/chartex" xmlns:cx8="http://schemas.microsoft.com/office/drawing/2016/5/14/chartex" xmlns:mc="http://schemas.openxmlformats.org/markup-compatibility/2006" xmlns:aink="http://schemas.microsoft.com/office/drawing/2016/ink" xmlns:am3d="http://schemas.microsoft.com/office/drawing/2017/model3d" xmlns:o="urn:schemas-microsoft-com:office:office" xmlns:oel="http://schemas.microsoft.com/office/2019/extlst" xmlns:r="http://schemas.openxmlformats.org/officeDocument/2006/relationships" xmlns:m="http://schemas.openxmlformats.org/officeDocument/2006/math" xmlns:v="urn:schemas-microsoft-com:vml" xmlns:wp14="http://schemas.microsoft.com/office/word/2010/wordprocessingDrawing" xmlns:wp="http://schemas.openxmlformats.org/drawingml/2006/wordprocessingDrawing" xmlns:w10="urn:schemas-microsoft-com:office:word" xmlns:w="http://schemas.openxmlformats.org/wordprocessingml/2006/main" xmlns:w14="http://schemas.microsoft.com/office/word/2010/wordml" xmlns:w15="http://schemas.microsoft.com/office/word/2012/wordml" xmlns:w16cex="http://schemas.microsoft.com/office/word/2018/wordml/cex" xmlns:w16cid="http://schemas.microsoft.com/office/word/2016/wordml/cid" xmlns:w16="http://schemas.microsoft.com/office/word/2018/wordml" xmlns:w16du="http://schemas.microsoft.com/office/word/2023/wordml/word16du" xmlns:w16sdtdh="http://schemas.microsoft.com/office/word/2020/wordml/sdtdatahash" xmlns:w16se="http://schemas.microsoft.com/office/word/2015/wordml/symex" xmlns:wpg="http://schemas.microsoft.com/office/word/2010/wordprocessingGroup" xmlns:wpi="http://schemas.microsoft.com/office/word/2010/wordprocessingInk" xmlns:wne="http://schemas.microsoft.com/office/word/2006/wordml" xmlns:wps="http://schemas.microsoft.com/office/word/2010/wordprocessingShape" mc:Ignorable="w14 w15 w16se w16cid w16 w16cex w16sdtdh w16du wp14">
   <w:abstractNum w:abstractNumId="0" w15:restartNumberingAfterBreak="0">
     <w:nsid w:val="1045507E"/>
     <w:multiLevelType w:val="hybridMultilevel"/>
@@ -1306,26 +1275,26 @@
       </w:rPr>
     </w:lvl>
   </w:abstractNum>
-  <w:num w:numId="1">
+  <w:num w:numId="1" w16cid:durableId="1744914556">
     <w:abstractNumId w:val="3"/>
   </w:num>
-  <w:num w:numId="2">
+  <w:num w:numId="2" w16cid:durableId="1623337964">
     <w:abstractNumId w:val="1"/>
   </w:num>
-  <w:num w:numId="3">
+  <w:num w:numId="3" w16cid:durableId="1266116862">
     <w:abstractNumId w:val="0"/>
   </w:num>
-  <w:num w:numId="4">
+  <w:num w:numId="4" w16cid:durableId="589314372">
     <w:abstractNumId w:val="2"/>
   </w:num>
-  <w:num w:numId="5">
+  <w:num w:numId="5" w16cid:durableId="36929037">
     <w:abstractNumId w:val="4"/>
   </w:num>
 </w:numbering>
 </file>
 
 <file path=word/styles.xml><?xml version="1.0" encoding="utf-8"?>
-<w:styles xmlns:mc="http://schemas.openxmlformats.org/markup-compatibility/2006" xmlns:r="http://schemas.openxmlformats.org/officeDocument/2006/relationships" xmlns:w="http://schemas.openxmlformats.org/wordprocessingml/2006/main" xmlns:w14="http://schemas.microsoft.com/office/word/2010/wordml" xmlns:w15="http://schemas.microsoft.com/office/word/2012/wordml" xmlns:w16cex="http://schemas.microsoft.com/office/word/2018/wordml/cex" xmlns:w16cid="http://schemas.microsoft.com/office/word/2016/wordml/cid" xmlns:w16="http://schemas.microsoft.com/office/word/2018/wordml" xmlns:w16sdtdh="http://schemas.microsoft.com/office/word/2020/wordml/sdtdatahash" xmlns:w16se="http://schemas.microsoft.com/office/word/2015/wordml/symex" mc:Ignorable="w14 w15 w16se w16cid w16 w16cex w16sdtdh">
+<w:styles xmlns:mc="http://schemas.openxmlformats.org/markup-compatibility/2006" xmlns:r="http://schemas.openxmlformats.org/officeDocument/2006/relationships" xmlns:w="http://schemas.openxmlformats.org/wordprocessingml/2006/main" xmlns:w14="http://schemas.microsoft.com/office/word/2010/wordml" xmlns:w15="http://schemas.microsoft.com/office/word/2012/wordml" xmlns:w16cex="http://schemas.microsoft.com/office/word/2018/wordml/cex" xmlns:w16cid="http://schemas.microsoft.com/office/word/2016/wordml/cid" xmlns:w16="http://schemas.microsoft.com/office/word/2018/wordml" xmlns:w16du="http://schemas.microsoft.com/office/word/2023/wordml/word16du" xmlns:w16sdtdh="http://schemas.microsoft.com/office/word/2020/wordml/sdtdatahash" xmlns:w16se="http://schemas.microsoft.com/office/word/2015/wordml/symex" mc:Ignorable="w14 w15 w16se w16cid w16 w16cex w16sdtdh w16du">
   <w:docDefaults>
     <w:rPrDefault>
       <w:rPr>

</xml_diff>

<commit_message>
updated the new position details
</commit_message>
<xml_diff>
--- a/public/PranshuGuptaResume.docx
+++ b/public/PranshuGuptaResume.docx
@@ -155,7 +155,43 @@
         <w:t xml:space="preserve"> development and technical architecture </w:t>
       </w:r>
       <w:r>
-        <w:t>of components in the Azure OpenAI service.</w:t>
+        <w:t>in</w:t>
+      </w:r>
+      <w:r>
+        <w:t xml:space="preserve"> </w:t>
+      </w:r>
+      <w:r>
+        <w:t xml:space="preserve">the data plane </w:t>
+      </w:r>
+      <w:r>
+        <w:t xml:space="preserve">of Azure OpenAI service, </w:t>
+      </w:r>
+      <w:r>
+        <w:t xml:space="preserve">which handles all the </w:t>
+      </w:r>
+      <w:r>
+        <w:t>inference requests</w:t>
+      </w:r>
+      <w:r>
+        <w:t xml:space="preserve"> sen</w:t>
+      </w:r>
+      <w:r>
+        <w:t>t</w:t>
+      </w:r>
+      <w:r>
+        <w:t xml:space="preserve"> to OpenAI models hosted on Azure, via </w:t>
+      </w:r>
+      <w:r>
+        <w:t>C</w:t>
+      </w:r>
+      <w:r>
+        <w:t>opilot</w:t>
+      </w:r>
+      <w:r>
+        <w:t xml:space="preserve"> and customers’ AI agents</w:t>
+      </w:r>
+      <w:r>
+        <w:t>.</w:t>
       </w:r>
     </w:p>
     <w:p>
@@ -420,19 +456,7 @@
         <w:t>rce provisioning in Azure</w:t>
       </w:r>
       <w:r>
-        <w:t>, by collecting data on the current state of the service</w:t>
-      </w:r>
-      <w:r>
-        <w:t xml:space="preserve">, </w:t>
-      </w:r>
-      <w:r>
-        <w:t>identifying opportunities for improvements</w:t>
-      </w:r>
-      <w:r>
-        <w:t>,</w:t>
-      </w:r>
-      <w:r>
-        <w:t xml:space="preserve"> and proposing solutions</w:t>
+        <w:t xml:space="preserve"> control plane</w:t>
       </w:r>
       <w:r>
         <w:t>.</w:t>

</xml_diff>